<commit_message>
Added a new controller + Had to update the port
</commit_message>
<xml_diff>
--- a/DevOps-Documentation.docx
+++ b/DevOps-Documentation.docx
@@ -4,6 +4,352 @@
   <w:body>
     <w:p>
       <w:r>
+        <w:rPr>
+          <w:noProof/>
+        </w:rPr>
+        <w:drawing>
+          <wp:anchor distT="0" distB="0" distL="114300" distR="114300" simplePos="0" relativeHeight="251658240" behindDoc="0" locked="0" layoutInCell="1" allowOverlap="1" wp14:anchorId="5CE0B328" wp14:editId="57B1A4EA">
+            <wp:simplePos x="0" y="0"/>
+            <wp:positionH relativeFrom="margin">
+              <wp:posOffset>-106680</wp:posOffset>
+            </wp:positionH>
+            <wp:positionV relativeFrom="paragraph">
+              <wp:posOffset>-906780</wp:posOffset>
+            </wp:positionV>
+            <wp:extent cx="5943600" cy="1170305"/>
+            <wp:effectExtent l="0" t="0" r="0" b="0"/>
+            <wp:wrapNone/>
+            <wp:docPr id="1284961123" name="Picture 1" descr="Organization – EuroCC@North Macedonia"/>
+            <wp:cNvGraphicFramePr>
+              <a:graphicFrameLocks xmlns:a="http://schemas.openxmlformats.org/drawingml/2006/main" noChangeAspect="1"/>
+            </wp:cNvGraphicFramePr>
+            <a:graphic xmlns:a="http://schemas.openxmlformats.org/drawingml/2006/main">
+              <a:graphicData uri="http://schemas.openxmlformats.org/drawingml/2006/picture">
+                <pic:pic xmlns:pic="http://schemas.openxmlformats.org/drawingml/2006/picture">
+                  <pic:nvPicPr>
+                    <pic:cNvPr id="0" name="Picture 1" descr="Organization – EuroCC@North Macedonia"/>
+                    <pic:cNvPicPr>
+                      <a:picLocks noChangeAspect="1" noChangeArrowheads="1"/>
+                    </pic:cNvPicPr>
+                  </pic:nvPicPr>
+                  <pic:blipFill>
+                    <a:blip r:embed="rId7">
+                      <a:extLst>
+                        <a:ext uri="{28A0092B-C50C-407E-A947-70E740481C1C}">
+                          <a14:useLocalDpi xmlns:a14="http://schemas.microsoft.com/office/drawing/2010/main" val="0"/>
+                        </a:ext>
+                      </a:extLst>
+                    </a:blip>
+                    <a:srcRect/>
+                    <a:stretch>
+                      <a:fillRect/>
+                    </a:stretch>
+                  </pic:blipFill>
+                  <pic:spPr bwMode="auto">
+                    <a:xfrm>
+                      <a:off x="0" y="0"/>
+                      <a:ext cx="5943600" cy="1170305"/>
+                    </a:xfrm>
+                    <a:prstGeom prst="rect">
+                      <a:avLst/>
+                    </a:prstGeom>
+                    <a:noFill/>
+                    <a:ln>
+                      <a:noFill/>
+                    </a:ln>
+                  </pic:spPr>
+                </pic:pic>
+              </a:graphicData>
+            </a:graphic>
+          </wp:anchor>
+        </w:drawing>
+      </w:r>
+    </w:p>
+    <w:p/>
+    <w:p/>
+    <w:p/>
+    <w:p>
+      <w:pPr>
+        <w:rPr>
+          <w:rFonts w:ascii="Bahnschrift Light" w:hAnsi="Bahnschrift Light"/>
+        </w:rPr>
+      </w:pPr>
+    </w:p>
+    <w:p>
+      <w:pPr>
+        <w:rPr>
+          <w:rFonts w:ascii="Bahnschrift Light" w:hAnsi="Bahnschrift Light"/>
+        </w:rPr>
+      </w:pPr>
+    </w:p>
+    <w:p>
+      <w:pPr>
+        <w:spacing w:after="0"/>
+        <w:jc w:val="center"/>
+        <w:rPr>
+          <w:rFonts w:ascii="Bahnschrift Light" w:hAnsi="Bahnschrift Light"/>
+        </w:rPr>
+      </w:pPr>
+    </w:p>
+    <w:p>
+      <w:pPr>
+        <w:spacing w:after="0"/>
+        <w:jc w:val="center"/>
+        <w:rPr>
+          <w:rFonts w:ascii="Bahnschrift Light" w:hAnsi="Bahnschrift Light"/>
+          <w:lang w:val="mk-MK"/>
+        </w:rPr>
+      </w:pPr>
+      <w:r>
+        <w:rPr>
+          <w:rFonts w:ascii="Bahnschrift Light" w:hAnsi="Bahnschrift Light"/>
+          <w:lang w:val="mk-MK"/>
+        </w:rPr>
+        <w:t>Семинарска работа по предметот</w:t>
+      </w:r>
+    </w:p>
+    <w:p>
+      <w:pPr>
+        <w:spacing w:after="0"/>
+        <w:jc w:val="center"/>
+        <w:rPr>
+          <w:rFonts w:ascii="Bahnschrift Light" w:hAnsi="Bahnschrift Light"/>
+          <w:lang w:val="mk-MK"/>
+        </w:rPr>
+      </w:pPr>
+      <w:proofErr w:type="spellStart"/>
+      <w:r>
+        <w:rPr>
+          <w:rFonts w:ascii="Bahnschrift Light" w:hAnsi="Bahnschrift Light"/>
+        </w:rPr>
+        <w:t>Континуирана</w:t>
+      </w:r>
+      <w:proofErr w:type="spellEnd"/>
+      <w:r>
+        <w:rPr>
+          <w:rFonts w:ascii="Bahnschrift Light" w:hAnsi="Bahnschrift Light"/>
+        </w:rPr>
+        <w:t xml:space="preserve"> </w:t>
+      </w:r>
+      <w:proofErr w:type="spellStart"/>
+      <w:r>
+        <w:rPr>
+          <w:rFonts w:ascii="Bahnschrift Light" w:hAnsi="Bahnschrift Light"/>
+        </w:rPr>
+        <w:t>интеграција</w:t>
+      </w:r>
+      <w:proofErr w:type="spellEnd"/>
+      <w:r>
+        <w:rPr>
+          <w:rFonts w:ascii="Bahnschrift Light" w:hAnsi="Bahnschrift Light"/>
+        </w:rPr>
+        <w:t xml:space="preserve"> и </w:t>
+      </w:r>
+      <w:proofErr w:type="spellStart"/>
+      <w:r>
+        <w:rPr>
+          <w:rFonts w:ascii="Bahnschrift Light" w:hAnsi="Bahnschrift Light"/>
+        </w:rPr>
+        <w:t>испорака</w:t>
+      </w:r>
+      <w:proofErr w:type="spellEnd"/>
+    </w:p>
+    <w:p>
+      <w:pPr>
+        <w:spacing w:after="0"/>
+        <w:jc w:val="center"/>
+        <w:rPr>
+          <w:rFonts w:ascii="Bahnschrift Light" w:hAnsi="Bahnschrift Light"/>
+          <w:lang w:val="mk-MK"/>
+        </w:rPr>
+      </w:pPr>
+      <w:r>
+        <w:rPr>
+          <w:rFonts w:ascii="Bahnschrift Light" w:hAnsi="Bahnschrift Light"/>
+          <w:lang w:val="mk-MK"/>
+        </w:rPr>
+        <w:t xml:space="preserve">Докеризирање и испорачување на </w:t>
+      </w:r>
+      <w:r>
+        <w:rPr>
+          <w:rFonts w:ascii="Bahnschrift Light" w:hAnsi="Bahnschrift Light"/>
+        </w:rPr>
+        <w:t xml:space="preserve">Spring Boot </w:t>
+      </w:r>
+      <w:r>
+        <w:rPr>
+          <w:rFonts w:ascii="Bahnschrift Light" w:hAnsi="Bahnschrift Light"/>
+          <w:lang w:val="mk-MK"/>
+        </w:rPr>
+        <w:t>апликација</w:t>
+      </w:r>
+    </w:p>
+    <w:p>
+      <w:pPr>
+        <w:rPr>
+          <w:rFonts w:ascii="Bahnschrift Light" w:hAnsi="Bahnschrift Light"/>
+          <w:lang w:val="mk-MK"/>
+        </w:rPr>
+      </w:pPr>
+    </w:p>
+    <w:p>
+      <w:pPr>
+        <w:rPr>
+          <w:rFonts w:ascii="Bahnschrift Light" w:hAnsi="Bahnschrift Light"/>
+          <w:lang w:val="mk-MK"/>
+        </w:rPr>
+      </w:pPr>
+    </w:p>
+    <w:p>
+      <w:pPr>
+        <w:rPr>
+          <w:rFonts w:ascii="Bahnschrift Light" w:hAnsi="Bahnschrift Light"/>
+          <w:lang w:val="mk-MK"/>
+        </w:rPr>
+      </w:pPr>
+    </w:p>
+    <w:p>
+      <w:pPr>
+        <w:jc w:val="center"/>
+        <w:rPr>
+          <w:rFonts w:ascii="Bahnschrift Light" w:hAnsi="Bahnschrift Light"/>
+          <w:lang w:val="mk-MK"/>
+        </w:rPr>
+      </w:pPr>
+      <w:r>
+        <w:rPr>
+          <w:rFonts w:ascii="Bahnschrift Light" w:hAnsi="Bahnschrift Light"/>
+          <w:lang w:val="mk-MK"/>
+        </w:rPr>
+        <w:t>Изработено</w:t>
+      </w:r>
+      <w:r>
+        <w:rPr>
+          <w:rFonts w:ascii="Bahnschrift Light" w:hAnsi="Bahnschrift Light"/>
+          <w:lang w:val="mk-MK"/>
+        </w:rPr>
+        <w:t>: Бојана Аризанковска 211018</w:t>
+      </w:r>
+    </w:p>
+    <w:p>
+      <w:pPr>
+        <w:rPr>
+          <w:rFonts w:ascii="Bahnschrift Light" w:hAnsi="Bahnschrift Light"/>
+        </w:rPr>
+      </w:pPr>
+    </w:p>
+    <w:p/>
+    <w:p/>
+    <w:p/>
+    <w:p/>
+    <w:p/>
+    <w:p/>
+    <w:p/>
+    <w:p/>
+    <w:p/>
+    <w:p>
+      <w:pPr>
+        <w:rPr>
+          <w:lang w:val="mk-MK"/>
+        </w:rPr>
+      </w:pPr>
+    </w:p>
+    <w:p>
+      <w:pPr>
+        <w:rPr>
+          <w:lang w:val="mk-MK"/>
+        </w:rPr>
+      </w:pPr>
+    </w:p>
+    <w:p>
+      <w:pPr>
+        <w:rPr>
+          <w:lang w:val="mk-MK"/>
+        </w:rPr>
+      </w:pPr>
+    </w:p>
+    <w:p>
+      <w:pPr>
+        <w:rPr>
+          <w:lang w:val="mk-MK"/>
+        </w:rPr>
+      </w:pPr>
+    </w:p>
+    <w:p>
+      <w:pPr>
+        <w:rPr>
+          <w:lang w:val="mk-MK"/>
+        </w:rPr>
+      </w:pPr>
+    </w:p>
+    <w:p>
+      <w:pPr>
+        <w:rPr>
+          <w:lang w:val="mk-MK"/>
+        </w:rPr>
+      </w:pPr>
+    </w:p>
+    <w:p>
+      <w:pPr>
+        <w:pStyle w:val="ListParagraph"/>
+        <w:numPr>
+          <w:ilvl w:val="0"/>
+          <w:numId w:val="1"/>
+        </w:numPr>
+        <w:rPr>
+          <w:lang w:val="mk-MK"/>
+        </w:rPr>
+      </w:pPr>
+      <w:r>
+        <w:rPr>
+          <w:lang w:val="mk-MK"/>
+        </w:rPr>
+        <w:lastRenderedPageBreak/>
+        <w:t xml:space="preserve">Докеризирање на апликацијата </w:t>
+      </w:r>
+    </w:p>
+    <w:p>
+      <w:r>
+        <w:rPr>
+          <w:lang w:val="mk-MK"/>
+        </w:rPr>
+        <w:t xml:space="preserve">Првиот чекор што треба да го направиме е нашата апликација да ја докеризираме во контејнер и спакуваме во </w:t>
+      </w:r>
+      <w:r>
+        <w:t xml:space="preserve">image </w:t>
+      </w:r>
+      <w:r>
+        <w:rPr>
+          <w:lang w:val="mk-MK"/>
+        </w:rPr>
+        <w:t xml:space="preserve">со помош на технологијата </w:t>
+      </w:r>
+      <w:r>
+        <w:t>Docker</w:t>
+      </w:r>
+      <w:r>
+        <w:rPr>
+          <w:lang w:val="mk-MK"/>
+        </w:rPr>
+        <w:t xml:space="preserve">. За да го направиме тоа, креираме </w:t>
+      </w:r>
+      <w:proofErr w:type="spellStart"/>
+      <w:r>
+        <w:t>Dockerfile</w:t>
+      </w:r>
+      <w:proofErr w:type="spellEnd"/>
+      <w:r>
+        <w:t xml:space="preserve"> </w:t>
+      </w:r>
+      <w:r>
+        <w:rPr>
+          <w:lang w:val="mk-MK"/>
+        </w:rPr>
+        <w:t xml:space="preserve">кој го копира </w:t>
+      </w:r>
+    </w:p>
+    <w:p>
+      <w:r>
         <w:drawing>
           <wp:inline distT="0" distB="0" distL="0" distR="0" wp14:anchorId="0E74F495" wp14:editId="7B22CAD3">
             <wp:extent cx="5943600" cy="2947670"/>
@@ -20,7 +366,7 @@
                     <pic:cNvPicPr/>
                   </pic:nvPicPr>
                   <pic:blipFill>
-                    <a:blip r:embed="rId4"/>
+                    <a:blip r:embed="rId8"/>
                     <a:stretch>
                       <a:fillRect/>
                     </a:stretch>
@@ -59,7 +405,7 @@
                     <pic:cNvPicPr/>
                   </pic:nvPicPr>
                   <pic:blipFill>
-                    <a:blip r:embed="rId5"/>
+                    <a:blip r:embed="rId9"/>
                     <a:stretch>
                       <a:fillRect/>
                     </a:stretch>
@@ -99,7 +445,7 @@
                     <pic:cNvPicPr/>
                   </pic:nvPicPr>
                   <pic:blipFill>
-                    <a:blip r:embed="rId6"/>
+                    <a:blip r:embed="rId10"/>
                     <a:stretch>
                       <a:fillRect/>
                     </a:stretch>
@@ -139,7 +485,7 @@
                     <pic:cNvPicPr/>
                   </pic:nvPicPr>
                   <pic:blipFill>
-                    <a:blip r:embed="rId7"/>
+                    <a:blip r:embed="rId11"/>
                     <a:stretch>
                       <a:fillRect/>
                     </a:stretch>
@@ -179,7 +525,7 @@
                     <pic:cNvPicPr/>
                   </pic:nvPicPr>
                   <pic:blipFill>
-                    <a:blip r:embed="rId8"/>
+                    <a:blip r:embed="rId12"/>
                     <a:stretch>
                       <a:fillRect/>
                     </a:stretch>
@@ -220,7 +566,7 @@
                     <pic:cNvPicPr/>
                   </pic:nvPicPr>
                   <pic:blipFill>
-                    <a:blip r:embed="rId9"/>
+                    <a:blip r:embed="rId13"/>
                     <a:stretch>
                       <a:fillRect/>
                     </a:stretch>
@@ -259,7 +605,7 @@
                     <pic:cNvPicPr/>
                   </pic:nvPicPr>
                   <pic:blipFill>
-                    <a:blip r:embed="rId10"/>
+                    <a:blip r:embed="rId14"/>
                     <a:stretch>
                       <a:fillRect/>
                     </a:stretch>
@@ -299,7 +645,7 @@
                     <pic:cNvPicPr/>
                   </pic:nvPicPr>
                   <pic:blipFill>
-                    <a:blip r:embed="rId11"/>
+                    <a:blip r:embed="rId15"/>
                     <a:stretch>
                       <a:fillRect/>
                     </a:stretch>
@@ -338,7 +684,7 @@
                     <pic:cNvPicPr/>
                   </pic:nvPicPr>
                   <pic:blipFill>
-                    <a:blip r:embed="rId12"/>
+                    <a:blip r:embed="rId16"/>
                     <a:stretch>
                       <a:fillRect/>
                     </a:stretch>
@@ -378,7 +724,7 @@
                     <pic:cNvPicPr/>
                   </pic:nvPicPr>
                   <pic:blipFill>
-                    <a:blip r:embed="rId13"/>
+                    <a:blip r:embed="rId17"/>
                     <a:stretch>
                       <a:fillRect/>
                     </a:stretch>
@@ -417,7 +763,7 @@
                     <pic:cNvPicPr/>
                   </pic:nvPicPr>
                   <pic:blipFill>
-                    <a:blip r:embed="rId14"/>
+                    <a:blip r:embed="rId18"/>
                     <a:stretch>
                       <a:fillRect/>
                     </a:stretch>
@@ -456,7 +802,7 @@
                     <pic:cNvPicPr/>
                   </pic:nvPicPr>
                   <pic:blipFill>
-                    <a:blip r:embed="rId15"/>
+                    <a:blip r:embed="rId19"/>
                     <a:stretch>
                       <a:fillRect/>
                     </a:stretch>
@@ -495,7 +841,7 @@
                     <pic:cNvPicPr/>
                   </pic:nvPicPr>
                   <pic:blipFill>
-                    <a:blip r:embed="rId16"/>
+                    <a:blip r:embed="rId20"/>
                     <a:stretch>
                       <a:fillRect/>
                     </a:stretch>
@@ -534,7 +880,7 @@
                     <pic:cNvPicPr/>
                   </pic:nvPicPr>
                   <pic:blipFill>
-                    <a:blip r:embed="rId17"/>
+                    <a:blip r:embed="rId21"/>
                     <a:stretch>
                       <a:fillRect/>
                     </a:stretch>
@@ -574,7 +920,7 @@
                     <pic:cNvPicPr/>
                   </pic:nvPicPr>
                   <pic:blipFill>
-                    <a:blip r:embed="rId18"/>
+                    <a:blip r:embed="rId22"/>
                     <a:stretch>
                       <a:fillRect/>
                     </a:stretch>
@@ -613,7 +959,7 @@
                     <pic:cNvPicPr/>
                   </pic:nvPicPr>
                   <pic:blipFill>
-                    <a:blip r:embed="rId19"/>
+                    <a:blip r:embed="rId23"/>
                     <a:stretch>
                       <a:fillRect/>
                     </a:stretch>
@@ -653,7 +999,7 @@
                     <pic:cNvPicPr/>
                   </pic:nvPicPr>
                   <pic:blipFill>
-                    <a:blip r:embed="rId20"/>
+                    <a:blip r:embed="rId24"/>
                     <a:stretch>
                       <a:fillRect/>
                     </a:stretch>
@@ -692,7 +1038,7 @@
                     <pic:cNvPicPr/>
                   </pic:nvPicPr>
                   <pic:blipFill>
-                    <a:blip r:embed="rId21"/>
+                    <a:blip r:embed="rId25"/>
                     <a:stretch>
                       <a:fillRect/>
                     </a:stretch>
@@ -731,7 +1077,7 @@
                     <pic:cNvPicPr/>
                   </pic:nvPicPr>
                   <pic:blipFill>
-                    <a:blip r:embed="rId22"/>
+                    <a:blip r:embed="rId26"/>
                     <a:stretch>
                       <a:fillRect/>
                     </a:stretch>
@@ -770,7 +1116,7 @@
                     <pic:cNvPicPr/>
                   </pic:nvPicPr>
                   <pic:blipFill>
-                    <a:blip r:embed="rId23"/>
+                    <a:blip r:embed="rId27"/>
                     <a:stretch>
                       <a:fillRect/>
                     </a:stretch>
@@ -810,7 +1156,7 @@
                     <pic:cNvPicPr/>
                   </pic:nvPicPr>
                   <pic:blipFill>
-                    <a:blip r:embed="rId24"/>
+                    <a:blip r:embed="rId28"/>
                     <a:stretch>
                       <a:fillRect/>
                     </a:stretch>
@@ -849,7 +1195,7 @@
                     <pic:cNvPicPr/>
                   </pic:nvPicPr>
                   <pic:blipFill>
-                    <a:blip r:embed="rId25"/>
+                    <a:blip r:embed="rId29"/>
                     <a:stretch>
                       <a:fillRect/>
                     </a:stretch>
@@ -889,7 +1235,7 @@
                     <pic:cNvPicPr/>
                   </pic:nvPicPr>
                   <pic:blipFill>
-                    <a:blip r:embed="rId26"/>
+                    <a:blip r:embed="rId30"/>
                     <a:stretch>
                       <a:fillRect/>
                     </a:stretch>
@@ -928,7 +1274,7 @@
                     <pic:cNvPicPr/>
                   </pic:nvPicPr>
                   <pic:blipFill>
-                    <a:blip r:embed="rId27"/>
+                    <a:blip r:embed="rId31"/>
                     <a:stretch>
                       <a:fillRect/>
                     </a:stretch>
@@ -968,7 +1314,7 @@
                     <pic:cNvPicPr/>
                   </pic:nvPicPr>
                   <pic:blipFill>
-                    <a:blip r:embed="rId28"/>
+                    <a:blip r:embed="rId32"/>
                     <a:stretch>
                       <a:fillRect/>
                     </a:stretch>
@@ -1008,7 +1354,7 @@
                     <pic:cNvPicPr/>
                   </pic:nvPicPr>
                   <pic:blipFill>
-                    <a:blip r:embed="rId29"/>
+                    <a:blip r:embed="rId33"/>
                     <a:stretch>
                       <a:fillRect/>
                     </a:stretch>
@@ -1047,7 +1393,7 @@
                     <pic:cNvPicPr/>
                   </pic:nvPicPr>
                   <pic:blipFill>
-                    <a:blip r:embed="rId30"/>
+                    <a:blip r:embed="rId34"/>
                     <a:stretch>
                       <a:fillRect/>
                     </a:stretch>
@@ -1086,7 +1432,7 @@
                     <pic:cNvPicPr/>
                   </pic:nvPicPr>
                   <pic:blipFill>
-                    <a:blip r:embed="rId31"/>
+                    <a:blip r:embed="rId35"/>
                     <a:stretch>
                       <a:fillRect/>
                     </a:stretch>
@@ -1108,6 +1454,7 @@
       </w:r>
     </w:p>
     <w:sectPr>
+      <w:footerReference w:type="default" r:id="rId36"/>
       <w:pgSz w:w="12240" w:h="15840"/>
       <w:pgMar w:top="1440" w:right="1440" w:bottom="1440" w:left="1440" w:header="720" w:footer="720" w:gutter="0"/>
       <w:cols w:space="720"/>
@@ -1115,6 +1462,172 @@
     </w:sectPr>
   </w:body>
 </w:document>
+</file>
+
+<file path=word/endnotes.xml><?xml version="1.0" encoding="utf-8"?>
+<w:endnotes xmlns:wpc="http://schemas.microsoft.com/office/word/2010/wordprocessingCanvas" xmlns:cx="http://schemas.microsoft.com/office/drawing/2014/chartex" xmlns:cx1="http://schemas.microsoft.com/office/drawing/2015/9/8/chartex" xmlns:cx2="http://schemas.microsoft.com/office/drawing/2015/10/21/chartex" xmlns:cx3="http://schemas.microsoft.com/office/drawing/2016/5/9/chartex" xmlns:cx4="http://schemas.microsoft.com/office/drawing/2016/5/10/chartex" xmlns:cx5="http://schemas.microsoft.com/office/drawing/2016/5/11/chartex" xmlns:cx6="http://schemas.microsoft.com/office/drawing/2016/5/12/chartex" xmlns:cx7="http://schemas.microsoft.com/office/drawing/2016/5/13/chartex" xmlns:cx8="http://schemas.microsoft.com/office/drawing/2016/5/14/chartex" xmlns:mc="http://schemas.openxmlformats.org/markup-compatibility/2006" xmlns:aink="http://schemas.microsoft.com/office/drawing/2016/ink" xmlns:am3d="http://schemas.microsoft.com/office/drawing/2017/model3d" xmlns:o="urn:schemas-microsoft-com:office:office" xmlns:oel="http://schemas.microsoft.com/office/2019/extlst" xmlns:r="http://schemas.openxmlformats.org/officeDocument/2006/relationships" xmlns:m="http://schemas.openxmlformats.org/officeDocument/2006/math" xmlns:v="urn:schemas-microsoft-com:vml" xmlns:wp14="http://schemas.microsoft.com/office/word/2010/wordprocessingDrawing" xmlns:wp="http://schemas.openxmlformats.org/drawingml/2006/wordprocessingDrawing" xmlns:w10="urn:schemas-microsoft-com:office:word" xmlns:w="http://schemas.openxmlformats.org/wordprocessingml/2006/main" xmlns:w14="http://schemas.microsoft.com/office/word/2010/wordml" xmlns:w15="http://schemas.microsoft.com/office/word/2012/wordml" xmlns:w16cex="http://schemas.microsoft.com/office/word/2018/wordml/cex" xmlns:w16cid="http://schemas.microsoft.com/office/word/2016/wordml/cid" xmlns:w16="http://schemas.microsoft.com/office/word/2018/wordml" xmlns:w16du="http://schemas.microsoft.com/office/word/2023/wordml/word16du" xmlns:w16sdtdh="http://schemas.microsoft.com/office/word/2020/wordml/sdtdatahash" xmlns:w16se="http://schemas.microsoft.com/office/word/2015/wordml/symex" xmlns:wpg="http://schemas.microsoft.com/office/word/2010/wordprocessingGroup" xmlns:wpi="http://schemas.microsoft.com/office/word/2010/wordprocessingInk" xmlns:wne="http://schemas.microsoft.com/office/word/2006/wordml" xmlns:wps="http://schemas.microsoft.com/office/word/2010/wordprocessingShape" mc:Ignorable="w14 w15 w16se w16cid w16 w16cex w16sdtdh w16du wp14">
+  <w:endnote w:type="separator" w:id="-1">
+    <w:p>
+      <w:pPr>
+        <w:spacing w:after="0" w:line="240" w:lineRule="auto"/>
+      </w:pPr>
+      <w:r>
+        <w:separator/>
+      </w:r>
+    </w:p>
+  </w:endnote>
+  <w:endnote w:type="continuationSeparator" w:id="0">
+    <w:p>
+      <w:pPr>
+        <w:spacing w:after="0" w:line="240" w:lineRule="auto"/>
+      </w:pPr>
+      <w:r>
+        <w:continuationSeparator/>
+      </w:r>
+    </w:p>
+  </w:endnote>
+</w:endnotes>
+</file>
+
+<file path=word/footer1.xml><?xml version="1.0" encoding="utf-8"?>
+<w:ftr xmlns:wpc="http://schemas.microsoft.com/office/word/2010/wordprocessingCanvas" xmlns:cx="http://schemas.microsoft.com/office/drawing/2014/chartex" xmlns:cx1="http://schemas.microsoft.com/office/drawing/2015/9/8/chartex" xmlns:cx2="http://schemas.microsoft.com/office/drawing/2015/10/21/chartex" xmlns:cx3="http://schemas.microsoft.com/office/drawing/2016/5/9/chartex" xmlns:cx4="http://schemas.microsoft.com/office/drawing/2016/5/10/chartex" xmlns:cx5="http://schemas.microsoft.com/office/drawing/2016/5/11/chartex" xmlns:cx6="http://schemas.microsoft.com/office/drawing/2016/5/12/chartex" xmlns:cx7="http://schemas.microsoft.com/office/drawing/2016/5/13/chartex" xmlns:cx8="http://schemas.microsoft.com/office/drawing/2016/5/14/chartex" xmlns:mc="http://schemas.openxmlformats.org/markup-compatibility/2006" xmlns:aink="http://schemas.microsoft.com/office/drawing/2016/ink" xmlns:am3d="http://schemas.microsoft.com/office/drawing/2017/model3d" xmlns:o="urn:schemas-microsoft-com:office:office" xmlns:oel="http://schemas.microsoft.com/office/2019/extlst" xmlns:r="http://schemas.openxmlformats.org/officeDocument/2006/relationships" xmlns:m="http://schemas.openxmlformats.org/officeDocument/2006/math" xmlns:v="urn:schemas-microsoft-com:vml" xmlns:wp14="http://schemas.microsoft.com/office/word/2010/wordprocessingDrawing" xmlns:wp="http://schemas.openxmlformats.org/drawingml/2006/wordprocessingDrawing" xmlns:w10="urn:schemas-microsoft-com:office:word" xmlns:w="http://schemas.openxmlformats.org/wordprocessingml/2006/main" xmlns:w14="http://schemas.microsoft.com/office/word/2010/wordml" xmlns:w15="http://schemas.microsoft.com/office/word/2012/wordml" xmlns:w16cex="http://schemas.microsoft.com/office/word/2018/wordml/cex" xmlns:w16cid="http://schemas.microsoft.com/office/word/2016/wordml/cid" xmlns:w16="http://schemas.microsoft.com/office/word/2018/wordml" xmlns:w16du="http://schemas.microsoft.com/office/word/2023/wordml/word16du" xmlns:w16sdtdh="http://schemas.microsoft.com/office/word/2020/wordml/sdtdatahash" xmlns:w16se="http://schemas.microsoft.com/office/word/2015/wordml/symex" xmlns:wpg="http://schemas.microsoft.com/office/word/2010/wordprocessingGroup" xmlns:wpi="http://schemas.microsoft.com/office/word/2010/wordprocessingInk" xmlns:wne="http://schemas.microsoft.com/office/word/2006/wordml" xmlns:wps="http://schemas.microsoft.com/office/word/2010/wordprocessingShape" mc:Ignorable="w14 w15 w16se w16cid w16 w16cex w16sdtdh w16du wp14">
+  <w:p>
+    <w:pPr>
+      <w:pStyle w:val="Footer"/>
+      <w:jc w:val="center"/>
+    </w:pPr>
+    <w:r>
+      <w:rPr>
+        <w:lang w:val="mk-MK"/>
+      </w:rPr>
+      <w:t>септември 2024</w:t>
+    </w:r>
+  </w:p>
+  <w:p>
+    <w:pPr>
+      <w:pStyle w:val="Footer"/>
+    </w:pPr>
+  </w:p>
+</w:ftr>
+</file>
+
+<file path=word/footnotes.xml><?xml version="1.0" encoding="utf-8"?>
+<w:footnotes xmlns:wpc="http://schemas.microsoft.com/office/word/2010/wordprocessingCanvas" xmlns:cx="http://schemas.microsoft.com/office/drawing/2014/chartex" xmlns:cx1="http://schemas.microsoft.com/office/drawing/2015/9/8/chartex" xmlns:cx2="http://schemas.microsoft.com/office/drawing/2015/10/21/chartex" xmlns:cx3="http://schemas.microsoft.com/office/drawing/2016/5/9/chartex" xmlns:cx4="http://schemas.microsoft.com/office/drawing/2016/5/10/chartex" xmlns:cx5="http://schemas.microsoft.com/office/drawing/2016/5/11/chartex" xmlns:cx6="http://schemas.microsoft.com/office/drawing/2016/5/12/chartex" xmlns:cx7="http://schemas.microsoft.com/office/drawing/2016/5/13/chartex" xmlns:cx8="http://schemas.microsoft.com/office/drawing/2016/5/14/chartex" xmlns:mc="http://schemas.openxmlformats.org/markup-compatibility/2006" xmlns:aink="http://schemas.microsoft.com/office/drawing/2016/ink" xmlns:am3d="http://schemas.microsoft.com/office/drawing/2017/model3d" xmlns:o="urn:schemas-microsoft-com:office:office" xmlns:oel="http://schemas.microsoft.com/office/2019/extlst" xmlns:r="http://schemas.openxmlformats.org/officeDocument/2006/relationships" xmlns:m="http://schemas.openxmlformats.org/officeDocument/2006/math" xmlns:v="urn:schemas-microsoft-com:vml" xmlns:wp14="http://schemas.microsoft.com/office/word/2010/wordprocessingDrawing" xmlns:wp="http://schemas.openxmlformats.org/drawingml/2006/wordprocessingDrawing" xmlns:w10="urn:schemas-microsoft-com:office:word" xmlns:w="http://schemas.openxmlformats.org/wordprocessingml/2006/main" xmlns:w14="http://schemas.microsoft.com/office/word/2010/wordml" xmlns:w15="http://schemas.microsoft.com/office/word/2012/wordml" xmlns:w16cex="http://schemas.microsoft.com/office/word/2018/wordml/cex" xmlns:w16cid="http://schemas.microsoft.com/office/word/2016/wordml/cid" xmlns:w16="http://schemas.microsoft.com/office/word/2018/wordml" xmlns:w16du="http://schemas.microsoft.com/office/word/2023/wordml/word16du" xmlns:w16sdtdh="http://schemas.microsoft.com/office/word/2020/wordml/sdtdatahash" xmlns:w16se="http://schemas.microsoft.com/office/word/2015/wordml/symex" xmlns:wpg="http://schemas.microsoft.com/office/word/2010/wordprocessingGroup" xmlns:wpi="http://schemas.microsoft.com/office/word/2010/wordprocessingInk" xmlns:wne="http://schemas.microsoft.com/office/word/2006/wordml" xmlns:wps="http://schemas.microsoft.com/office/word/2010/wordprocessingShape" mc:Ignorable="w14 w15 w16se w16cid w16 w16cex w16sdtdh w16du wp14">
+  <w:footnote w:type="separator" w:id="-1">
+    <w:p>
+      <w:pPr>
+        <w:spacing w:after="0" w:line="240" w:lineRule="auto"/>
+      </w:pPr>
+      <w:r>
+        <w:separator/>
+      </w:r>
+    </w:p>
+  </w:footnote>
+  <w:footnote w:type="continuationSeparator" w:id="0">
+    <w:p>
+      <w:pPr>
+        <w:spacing w:after="0" w:line="240" w:lineRule="auto"/>
+      </w:pPr>
+      <w:r>
+        <w:continuationSeparator/>
+      </w:r>
+    </w:p>
+  </w:footnote>
+</w:footnotes>
+</file>
+
+<file path=word/numbering.xml><?xml version="1.0" encoding="utf-8"?>
+<w:numbering xmlns:wpc="http://schemas.microsoft.com/office/word/2010/wordprocessingCanvas" xmlns:cx="http://schemas.microsoft.com/office/drawing/2014/chartex" xmlns:cx1="http://schemas.microsoft.com/office/drawing/2015/9/8/chartex" xmlns:cx2="http://schemas.microsoft.com/office/drawing/2015/10/21/chartex" xmlns:cx3="http://schemas.microsoft.com/office/drawing/2016/5/9/chartex" xmlns:cx4="http://schemas.microsoft.com/office/drawing/2016/5/10/chartex" xmlns:cx5="http://schemas.microsoft.com/office/drawing/2016/5/11/chartex" xmlns:cx6="http://schemas.microsoft.com/office/drawing/2016/5/12/chartex" xmlns:cx7="http://schemas.microsoft.com/office/drawing/2016/5/13/chartex" xmlns:cx8="http://schemas.microsoft.com/office/drawing/2016/5/14/chartex" xmlns:mc="http://schemas.openxmlformats.org/markup-compatibility/2006" xmlns:aink="http://schemas.microsoft.com/office/drawing/2016/ink" xmlns:am3d="http://schemas.microsoft.com/office/drawing/2017/model3d" xmlns:o="urn:schemas-microsoft-com:office:office" xmlns:oel="http://schemas.microsoft.com/office/2019/extlst" xmlns:r="http://schemas.openxmlformats.org/officeDocument/2006/relationships" xmlns:m="http://schemas.openxmlformats.org/officeDocument/2006/math" xmlns:v="urn:schemas-microsoft-com:vml" xmlns:wp14="http://schemas.microsoft.com/office/word/2010/wordprocessingDrawing" xmlns:wp="http://schemas.openxmlformats.org/drawingml/2006/wordprocessingDrawing" xmlns:w10="urn:schemas-microsoft-com:office:word" xmlns:w="http://schemas.openxmlformats.org/wordprocessingml/2006/main" xmlns:w14="http://schemas.microsoft.com/office/word/2010/wordml" xmlns:w15="http://schemas.microsoft.com/office/word/2012/wordml" xmlns:w16cex="http://schemas.microsoft.com/office/word/2018/wordml/cex" xmlns:w16cid="http://schemas.microsoft.com/office/word/2016/wordml/cid" xmlns:w16="http://schemas.microsoft.com/office/word/2018/wordml" xmlns:w16du="http://schemas.microsoft.com/office/word/2023/wordml/word16du" xmlns:w16sdtdh="http://schemas.microsoft.com/office/word/2020/wordml/sdtdatahash" xmlns:w16se="http://schemas.microsoft.com/office/word/2015/wordml/symex" xmlns:wpg="http://schemas.microsoft.com/office/word/2010/wordprocessingGroup" xmlns:wpi="http://schemas.microsoft.com/office/word/2010/wordprocessingInk" xmlns:wne="http://schemas.microsoft.com/office/word/2006/wordml" xmlns:wps="http://schemas.microsoft.com/office/word/2010/wordprocessingShape" mc:Ignorable="w14 w15 w16se w16cid w16 w16cex w16sdtdh w16du wp14">
+  <w:abstractNum w:abstractNumId="0" w15:restartNumberingAfterBreak="0">
+    <w:nsid w:val="442211A6"/>
+    <w:multiLevelType w:val="hybridMultilevel"/>
+    <w:tmpl w:val="5FA83D60"/>
+    <w:lvl w:ilvl="0" w:tplc="0409000F">
+      <w:start w:val="1"/>
+      <w:numFmt w:val="decimal"/>
+      <w:lvlText w:val="%1."/>
+      <w:lvlJc w:val="left"/>
+      <w:pPr>
+        <w:ind w:left="720" w:hanging="360"/>
+      </w:pPr>
+    </w:lvl>
+    <w:lvl w:ilvl="1" w:tplc="04090019" w:tentative="1">
+      <w:start w:val="1"/>
+      <w:numFmt w:val="lowerLetter"/>
+      <w:lvlText w:val="%2."/>
+      <w:lvlJc w:val="left"/>
+      <w:pPr>
+        <w:ind w:left="1440" w:hanging="360"/>
+      </w:pPr>
+    </w:lvl>
+    <w:lvl w:ilvl="2" w:tplc="0409001B" w:tentative="1">
+      <w:start w:val="1"/>
+      <w:numFmt w:val="lowerRoman"/>
+      <w:lvlText w:val="%3."/>
+      <w:lvlJc w:val="right"/>
+      <w:pPr>
+        <w:ind w:left="2160" w:hanging="180"/>
+      </w:pPr>
+    </w:lvl>
+    <w:lvl w:ilvl="3" w:tplc="0409000F" w:tentative="1">
+      <w:start w:val="1"/>
+      <w:numFmt w:val="decimal"/>
+      <w:lvlText w:val="%4."/>
+      <w:lvlJc w:val="left"/>
+      <w:pPr>
+        <w:ind w:left="2880" w:hanging="360"/>
+      </w:pPr>
+    </w:lvl>
+    <w:lvl w:ilvl="4" w:tplc="04090019" w:tentative="1">
+      <w:start w:val="1"/>
+      <w:numFmt w:val="lowerLetter"/>
+      <w:lvlText w:val="%5."/>
+      <w:lvlJc w:val="left"/>
+      <w:pPr>
+        <w:ind w:left="3600" w:hanging="360"/>
+      </w:pPr>
+    </w:lvl>
+    <w:lvl w:ilvl="5" w:tplc="0409001B" w:tentative="1">
+      <w:start w:val="1"/>
+      <w:numFmt w:val="lowerRoman"/>
+      <w:lvlText w:val="%6."/>
+      <w:lvlJc w:val="right"/>
+      <w:pPr>
+        <w:ind w:left="4320" w:hanging="180"/>
+      </w:pPr>
+    </w:lvl>
+    <w:lvl w:ilvl="6" w:tplc="0409000F" w:tentative="1">
+      <w:start w:val="1"/>
+      <w:numFmt w:val="decimal"/>
+      <w:lvlText w:val="%7."/>
+      <w:lvlJc w:val="left"/>
+      <w:pPr>
+        <w:ind w:left="5040" w:hanging="360"/>
+      </w:pPr>
+    </w:lvl>
+    <w:lvl w:ilvl="7" w:tplc="04090019" w:tentative="1">
+      <w:start w:val="1"/>
+      <w:numFmt w:val="lowerLetter"/>
+      <w:lvlText w:val="%8."/>
+      <w:lvlJc w:val="left"/>
+      <w:pPr>
+        <w:ind w:left="5760" w:hanging="360"/>
+      </w:pPr>
+    </w:lvl>
+    <w:lvl w:ilvl="8" w:tplc="0409001B" w:tentative="1">
+      <w:start w:val="1"/>
+      <w:numFmt w:val="lowerRoman"/>
+      <w:lvlText w:val="%9."/>
+      <w:lvlJc w:val="right"/>
+      <w:pPr>
+        <w:ind w:left="6480" w:hanging="180"/>
+      </w:pPr>
+    </w:lvl>
+  </w:abstractNum>
+  <w:num w:numId="1" w16cid:durableId="1567454534">
+    <w:abstractNumId w:val="0"/>
+  </w:num>
+</w:numbering>
 </file>
 
 <file path=word/styles.xml><?xml version="1.0" encoding="utf-8"?>
@@ -1518,6 +2031,27 @@
     <w:name w:val="Normal"/>
     <w:qFormat/>
   </w:style>
+  <w:style w:type="paragraph" w:styleId="Heading1">
+    <w:name w:val="heading 1"/>
+    <w:basedOn w:val="Normal"/>
+    <w:next w:val="Normal"/>
+    <w:link w:val="Heading1Char"/>
+    <w:uiPriority w:val="9"/>
+    <w:qFormat/>
+    <w:rsid w:val="00A20440"/>
+    <w:pPr>
+      <w:keepNext/>
+      <w:keepLines/>
+      <w:spacing w:before="240" w:after="0"/>
+      <w:outlineLvl w:val="0"/>
+    </w:pPr>
+    <w:rPr>
+      <w:rFonts w:asciiTheme="majorHAnsi" w:eastAsiaTheme="majorEastAsia" w:hAnsiTheme="majorHAnsi" w:cstheme="majorBidi"/>
+      <w:color w:val="2F5496" w:themeColor="accent1" w:themeShade="BF"/>
+      <w:sz w:val="32"/>
+      <w:szCs w:val="32"/>
+    </w:rPr>
+  </w:style>
   <w:style w:type="character" w:default="1" w:styleId="DefaultParagraphFont">
     <w:name w:val="Default Paragraph Font"/>
     <w:uiPriority w:val="1"/>
@@ -1543,6 +2077,74 @@
     <w:uiPriority w:val="99"/>
     <w:semiHidden/>
     <w:unhideWhenUsed/>
+  </w:style>
+  <w:style w:type="character" w:customStyle="1" w:styleId="Heading1Char">
+    <w:name w:val="Heading 1 Char"/>
+    <w:basedOn w:val="DefaultParagraphFont"/>
+    <w:link w:val="Heading1"/>
+    <w:uiPriority w:val="9"/>
+    <w:rsid w:val="00A20440"/>
+    <w:rPr>
+      <w:rFonts w:asciiTheme="majorHAnsi" w:eastAsiaTheme="majorEastAsia" w:hAnsiTheme="majorHAnsi" w:cstheme="majorBidi"/>
+      <w:color w:val="2F5496" w:themeColor="accent1" w:themeShade="BF"/>
+      <w:sz w:val="32"/>
+      <w:szCs w:val="32"/>
+    </w:rPr>
+  </w:style>
+  <w:style w:type="paragraph" w:styleId="Header">
+    <w:name w:val="header"/>
+    <w:basedOn w:val="Normal"/>
+    <w:link w:val="HeaderChar"/>
+    <w:uiPriority w:val="99"/>
+    <w:unhideWhenUsed/>
+    <w:rsid w:val="00A20440"/>
+    <w:pPr>
+      <w:tabs>
+        <w:tab w:val="center" w:pos="4680"/>
+        <w:tab w:val="right" w:pos="9360"/>
+      </w:tabs>
+      <w:spacing w:after="0" w:line="240" w:lineRule="auto"/>
+    </w:pPr>
+  </w:style>
+  <w:style w:type="character" w:customStyle="1" w:styleId="HeaderChar">
+    <w:name w:val="Header Char"/>
+    <w:basedOn w:val="DefaultParagraphFont"/>
+    <w:link w:val="Header"/>
+    <w:uiPriority w:val="99"/>
+    <w:rsid w:val="00A20440"/>
+  </w:style>
+  <w:style w:type="paragraph" w:styleId="Footer">
+    <w:name w:val="footer"/>
+    <w:basedOn w:val="Normal"/>
+    <w:link w:val="FooterChar"/>
+    <w:uiPriority w:val="99"/>
+    <w:unhideWhenUsed/>
+    <w:rsid w:val="00A20440"/>
+    <w:pPr>
+      <w:tabs>
+        <w:tab w:val="center" w:pos="4680"/>
+        <w:tab w:val="right" w:pos="9360"/>
+      </w:tabs>
+      <w:spacing w:after="0" w:line="240" w:lineRule="auto"/>
+    </w:pPr>
+  </w:style>
+  <w:style w:type="character" w:customStyle="1" w:styleId="FooterChar">
+    <w:name w:val="Footer Char"/>
+    <w:basedOn w:val="DefaultParagraphFont"/>
+    <w:link w:val="Footer"/>
+    <w:uiPriority w:val="99"/>
+    <w:rsid w:val="00A20440"/>
+  </w:style>
+  <w:style w:type="paragraph" w:styleId="ListParagraph">
+    <w:name w:val="List Paragraph"/>
+    <w:basedOn w:val="Normal"/>
+    <w:uiPriority w:val="34"/>
+    <w:qFormat/>
+    <w:rsid w:val="00A20440"/>
+    <w:pPr>
+      <w:ind w:left="720"/>
+      <w:contextualSpacing/>
+    </w:pPr>
   </w:style>
 </w:styles>
 </file>

</xml_diff>